<commit_message>
design goals are updated
</commit_message>
<xml_diff>
--- a/Documents/SDD/SDD for SOFT3101.docx
+++ b/Documents/SDD/SDD for SOFT3101.docx
@@ -113,8 +113,6 @@
           <w:sz w:val="32"/>
         </w:rPr>
       </w:pPr>
-      <w:bookmarkStart w:id="0" w:name="_GoBack"/>
-      <w:bookmarkEnd w:id="0"/>
     </w:p>
     <w:p>
       <w:pPr>
@@ -398,10 +396,10 @@
             <v:path o:extrusionok="f" gradientshapeok="t" o:connecttype="rect"/>
             <o:lock v:ext="edit" aspectratio="t"/>
           </v:shapetype>
-          <v:shape id="_x0000_i1025" type="#_x0000_t75" alt="" style="width:168pt;height:63.75pt;mso-width-percent:0;mso-height-percent:0;mso-width-percent:0;mso-height-percent:0" o:ole="">
+          <v:shape id="_x0000_i1025" type="#_x0000_t75" alt="" style="width:167.8pt;height:63.85pt;mso-width-percent:0;mso-height-percent:0;mso-width-percent:0;mso-height-percent:0" o:ole="">
             <v:imagedata r:id="rId7" o:title=""/>
           </v:shape>
-          <o:OLEObject Type="Embed" ProgID="PBrush" ShapeID="_x0000_i1025" DrawAspect="Content" ObjectID="_1637238951" r:id="rId8"/>
+          <o:OLEObject Type="Embed" ProgID="PBrush" ShapeID="_x0000_i1025" DrawAspect="Content" ObjectID="_1637699032" r:id="rId8"/>
         </w:object>
       </w:r>
     </w:p>
@@ -1955,21 +1953,21 @@
       <w:pPr>
         <w:pStyle w:val="Balk1"/>
       </w:pPr>
-      <w:bookmarkStart w:id="1" w:name="_Toc26622019"/>
+      <w:bookmarkStart w:id="0" w:name="_Toc26622019"/>
       <w:r>
         <w:t>Introduction</w:t>
       </w:r>
+      <w:bookmarkEnd w:id="0"/>
+    </w:p>
+    <w:p>
+      <w:pPr>
+        <w:pStyle w:val="Balk2"/>
+      </w:pPr>
+      <w:bookmarkStart w:id="1" w:name="_Toc26622020"/>
+      <w:r>
+        <w:t>Purpose of the System</w:t>
+      </w:r>
       <w:bookmarkEnd w:id="1"/>
-    </w:p>
-    <w:p>
-      <w:pPr>
-        <w:pStyle w:val="Balk2"/>
-      </w:pPr>
-      <w:bookmarkStart w:id="2" w:name="_Toc26622020"/>
-      <w:r>
-        <w:t>Purpose of the System</w:t>
-      </w:r>
-      <w:bookmarkEnd w:id="2"/>
     </w:p>
     <w:p>
       <w:pPr>
@@ -2121,7 +2119,339 @@
         <w:t>Design Goals</w:t>
       </w:r>
     </w:p>
-    <w:p/>
+    <w:p>
+      <w:r>
+        <w:t xml:space="preserve">The system is designed to any kind of users including a visitor to view the available, rentable cars by selecting corresponding filtering options and </w:t>
+      </w:r>
+    </w:p>
+    <w:p>
+      <w:pPr>
+        <w:pStyle w:val="ListeParagraf"/>
+        <w:numPr>
+          <w:ilvl w:val="0"/>
+          <w:numId w:val="5"/>
+        </w:numPr>
+      </w:pPr>
+      <w:r>
+        <w:t>Ease of Use:</w:t>
+      </w:r>
+    </w:p>
+    <w:p>
+      <w:pPr>
+        <w:pStyle w:val="ListeParagraf"/>
+        <w:spacing w:after="0" w:line="240" w:lineRule="auto"/>
+        <w:ind w:left="1004" w:firstLine="0"/>
+        <w:jc w:val="left"/>
+      </w:pPr>
+      <w:r>
+        <w:t>A person which is never use any vehicle renting system before, must be able to</w:t>
+      </w:r>
+      <w:r>
+        <w:t xml:space="preserve"> learn how to the system by simply </w:t>
+      </w:r>
+      <w:r>
+        <w:t>rent</w:t>
+      </w:r>
+      <w:r>
+        <w:t>ing</w:t>
+      </w:r>
+      <w:r>
+        <w:t xml:space="preserve"> a vehicle from </w:t>
+      </w:r>
+      <w:proofErr w:type="spellStart"/>
+      <w:r>
+        <w:t>VehicleRentingSystem</w:t>
+      </w:r>
+      <w:proofErr w:type="spellEnd"/>
+      <w:r>
+        <w:t xml:space="preserve"> in </w:t>
+      </w:r>
+      <w:r>
+        <w:t xml:space="preserve">a short amount of time which is considered about </w:t>
+      </w:r>
+      <w:r>
+        <w:t>15 minutes.</w:t>
+      </w:r>
+      <w:r>
+        <w:t xml:space="preserve"> </w:t>
+      </w:r>
+    </w:p>
+    <w:p>
+      <w:pPr>
+        <w:spacing w:after="0" w:line="240" w:lineRule="auto"/>
+        <w:jc w:val="left"/>
+      </w:pPr>
+    </w:p>
+    <w:p>
+      <w:pPr>
+        <w:pStyle w:val="ListeParagraf"/>
+        <w:numPr>
+          <w:ilvl w:val="0"/>
+          <w:numId w:val="5"/>
+        </w:numPr>
+        <w:spacing w:after="0" w:line="240" w:lineRule="auto"/>
+        <w:jc w:val="left"/>
+      </w:pPr>
+      <w:r>
+        <w:t>Well-defined interfaces</w:t>
+      </w:r>
+      <w:r>
+        <w:t>:</w:t>
+      </w:r>
+    </w:p>
+    <w:p>
+      <w:pPr>
+        <w:pStyle w:val="ListeParagraf"/>
+        <w:spacing w:after="0" w:line="240" w:lineRule="auto"/>
+        <w:ind w:left="1004" w:firstLine="0"/>
+        <w:jc w:val="left"/>
+      </w:pPr>
+      <w:r>
+        <w:t>The system should be implemented as a responsive website</w:t>
+      </w:r>
+      <w:r>
+        <w:t xml:space="preserve"> in terms of its layout design, the </w:t>
+      </w:r>
+      <w:r>
+        <w:t>auto-scaled</w:t>
+      </w:r>
+      <w:r>
+        <w:t xml:space="preserve"> pages, visibility of the various interface elements on page should be achieved in a way to draw user’s attention</w:t>
+      </w:r>
+      <w:r>
+        <w:t xml:space="preserve"> quickly, </w:t>
+      </w:r>
+      <w:proofErr w:type="spellStart"/>
+      <w:r>
+        <w:t>eg</w:t>
+      </w:r>
+      <w:proofErr w:type="spellEnd"/>
+      <w:r>
+        <w:t xml:space="preserve">. The search panel should be placed on the main page (non </w:t>
+      </w:r>
+      <w:proofErr w:type="spellStart"/>
+      <w:r>
+        <w:t>func</w:t>
+      </w:r>
+      <w:proofErr w:type="spellEnd"/>
+      <w:r>
+        <w:t xml:space="preserve"> </w:t>
+      </w:r>
+      <w:proofErr w:type="spellStart"/>
+      <w:r>
+        <w:t>req</w:t>
+      </w:r>
+      <w:proofErr w:type="spellEnd"/>
+      <w:r>
+        <w:t xml:space="preserve"> Usability 4)</w:t>
+      </w:r>
+    </w:p>
+    <w:p>
+      <w:pPr>
+        <w:pStyle w:val="ListeParagraf"/>
+        <w:spacing w:after="0" w:line="240" w:lineRule="auto"/>
+        <w:ind w:left="1004" w:firstLine="0"/>
+        <w:jc w:val="left"/>
+      </w:pPr>
+    </w:p>
+    <w:p>
+      <w:pPr>
+        <w:pStyle w:val="ListeParagraf"/>
+        <w:numPr>
+          <w:ilvl w:val="0"/>
+          <w:numId w:val="5"/>
+        </w:numPr>
+        <w:spacing w:after="0" w:line="240" w:lineRule="auto"/>
+        <w:jc w:val="left"/>
+      </w:pPr>
+      <w:r>
+        <w:t>User-friendliness</w:t>
+      </w:r>
+    </w:p>
+    <w:p>
+      <w:pPr>
+        <w:pStyle w:val="ListeParagraf"/>
+        <w:spacing w:after="0" w:line="240" w:lineRule="auto"/>
+        <w:ind w:left="1004" w:firstLine="0"/>
+        <w:jc w:val="left"/>
+      </w:pPr>
+      <w:r>
+        <w:t>The search result must be displayed with corresponding images of vehicles which will make the whole system as aesthetically pleasing to user.</w:t>
+      </w:r>
+    </w:p>
+    <w:p>
+      <w:pPr>
+        <w:pStyle w:val="ListeParagraf"/>
+        <w:spacing w:after="0" w:line="240" w:lineRule="auto"/>
+        <w:ind w:left="1004" w:firstLine="0"/>
+        <w:jc w:val="left"/>
+      </w:pPr>
+      <w:r>
+        <w:t xml:space="preserve">Search results should be displayed up to 10 results per page </w:t>
+      </w:r>
+      <w:r>
+        <w:t xml:space="preserve">and displayed with textual vehicle information such as baggage capacity, the number of seats </w:t>
+      </w:r>
+      <w:proofErr w:type="spellStart"/>
+      <w:r>
+        <w:t>etc</w:t>
+      </w:r>
+      <w:proofErr w:type="spellEnd"/>
+      <w:r>
+        <w:t xml:space="preserve"> alongside with visual representative images. This way, user can recognize and identify the vehicles easily and it’ll help to reduce the time in making decisions for user.</w:t>
+      </w:r>
+    </w:p>
+    <w:p>
+      <w:pPr>
+        <w:pStyle w:val="ListeParagraf"/>
+        <w:spacing w:after="0" w:line="240" w:lineRule="auto"/>
+        <w:ind w:left="1004" w:firstLine="0"/>
+        <w:jc w:val="left"/>
+      </w:pPr>
+    </w:p>
+    <w:p>
+      <w:pPr>
+        <w:pStyle w:val="ListeParagraf"/>
+        <w:numPr>
+          <w:ilvl w:val="0"/>
+          <w:numId w:val="5"/>
+        </w:numPr>
+        <w:spacing w:after="0" w:line="240" w:lineRule="auto"/>
+        <w:jc w:val="left"/>
+      </w:pPr>
+      <w:r>
+        <w:t>End-User:</w:t>
+      </w:r>
+    </w:p>
+    <w:p>
+      <w:pPr>
+        <w:spacing w:after="0" w:line="240" w:lineRule="auto"/>
+        <w:ind w:left="1004" w:firstLine="0"/>
+        <w:jc w:val="left"/>
+      </w:pPr>
+      <w:r>
+        <w:t>After searching, the unavailable vehicles such as vehicles with “damaged”</w:t>
+      </w:r>
+      <w:r>
+        <w:t xml:space="preserve"> physical status</w:t>
+      </w:r>
+      <w:r>
+        <w:t xml:space="preserve"> must not be displayed in advance to prevent user to </w:t>
+      </w:r>
+      <w:r>
+        <w:t>rent this type of vehicles.</w:t>
+      </w:r>
+    </w:p>
+    <w:p>
+      <w:pPr>
+        <w:spacing w:after="0" w:line="240" w:lineRule="auto"/>
+        <w:ind w:left="1004" w:firstLine="0"/>
+        <w:jc w:val="left"/>
+      </w:pPr>
+    </w:p>
+    <w:p>
+      <w:pPr>
+        <w:pStyle w:val="ListeParagraf"/>
+        <w:numPr>
+          <w:ilvl w:val="0"/>
+          <w:numId w:val="5"/>
+        </w:numPr>
+        <w:spacing w:after="0" w:line="240" w:lineRule="auto"/>
+        <w:jc w:val="left"/>
+      </w:pPr>
+      <w:r>
+        <w:t>Performance:</w:t>
+      </w:r>
+    </w:p>
+    <w:p>
+      <w:pPr>
+        <w:pStyle w:val="ListeParagraf"/>
+        <w:spacing w:after="0" w:line="240" w:lineRule="auto"/>
+        <w:ind w:left="1004" w:firstLine="0"/>
+        <w:jc w:val="left"/>
+      </w:pPr>
+      <w:r>
+        <w:t>The search function in the system must be disp</w:t>
+      </w:r>
+      <w:r>
+        <w:t>lay a result at most 30 seconds to the user.</w:t>
+      </w:r>
+    </w:p>
+    <w:p>
+      <w:pPr>
+        <w:pStyle w:val="ListeParagraf"/>
+        <w:spacing w:after="0" w:line="240" w:lineRule="auto"/>
+        <w:ind w:left="1004" w:firstLine="0"/>
+        <w:jc w:val="left"/>
+      </w:pPr>
+      <w:proofErr w:type="spellStart"/>
+      <w:r>
+        <w:lastRenderedPageBreak/>
+        <w:t>VehicleRentingSystem</w:t>
+      </w:r>
+      <w:proofErr w:type="spellEnd"/>
+      <w:r>
+        <w:t xml:space="preserve"> must send e-mails t</w:t>
+      </w:r>
+      <w:r>
+        <w:t xml:space="preserve">o the users in 1 minutes </w:t>
+      </w:r>
+      <w:proofErr w:type="gramStart"/>
+      <w:r>
+        <w:t>after  user</w:t>
+      </w:r>
+      <w:proofErr w:type="gramEnd"/>
+      <w:r>
+        <w:t xml:space="preserve"> completed the</w:t>
+      </w:r>
+      <w:r>
+        <w:t xml:space="preserve"> renting</w:t>
+      </w:r>
+      <w:r>
+        <w:t xml:space="preserve"> process</w:t>
+      </w:r>
+      <w:r>
+        <w:t>.</w:t>
+      </w:r>
+    </w:p>
+    <w:p>
+      <w:pPr>
+        <w:pStyle w:val="ListeParagraf"/>
+        <w:spacing w:after="0" w:line="240" w:lineRule="auto"/>
+        <w:ind w:left="1004" w:firstLine="0"/>
+        <w:jc w:val="left"/>
+      </w:pPr>
+    </w:p>
+    <w:p>
+      <w:pPr>
+        <w:pStyle w:val="ListeParagraf"/>
+        <w:numPr>
+          <w:ilvl w:val="0"/>
+          <w:numId w:val="5"/>
+        </w:numPr>
+        <w:spacing w:after="0" w:line="240" w:lineRule="auto"/>
+        <w:jc w:val="left"/>
+      </w:pPr>
+      <w:r>
+        <w:t>Security:</w:t>
+      </w:r>
+    </w:p>
+    <w:p>
+      <w:pPr>
+        <w:pStyle w:val="ListeParagraf"/>
+        <w:spacing w:after="0" w:line="240" w:lineRule="auto"/>
+        <w:ind w:left="1004" w:firstLine="0"/>
+        <w:jc w:val="left"/>
+      </w:pPr>
+      <w:r>
+        <w:t>The credit card/payment information belong to users are not stored the company’s database and users personal information is not shared through any company or cooperation or whatsoever and cannot be viewed by any end-user or visitors</w:t>
+      </w:r>
+      <w:r>
+        <w:t xml:space="preserve"> to protect the user’s information.</w:t>
+      </w:r>
+      <w:bookmarkStart w:id="2" w:name="_GoBack"/>
+      <w:bookmarkEnd w:id="2"/>
+    </w:p>
     <w:p/>
     <w:p/>
     <w:p>
@@ -2234,55 +2564,55 @@
       </w:pPr>
       <w:bookmarkStart w:id="7" w:name="_Toc433996780"/>
       <w:r>
+        <w:t>System Decomposition</w:t>
+      </w:r>
+      <w:bookmarkEnd w:id="7"/>
+    </w:p>
+    <w:p>
+      <w:r>
+        <w:t xml:space="preserve">Describe the decomposition into </w:t>
+      </w:r>
+      <w:r>
+        <w:rPr>
+          <w:b/>
+        </w:rPr>
+        <w:t>subsystems and the responsibilities</w:t>
+      </w:r>
+      <w:r>
+        <w:t xml:space="preserve"> of each. </w:t>
+      </w:r>
+      <w:r>
+        <w:rPr>
+          <w:b/>
+        </w:rPr>
+        <w:t>This is the main product of system design.</w:t>
+      </w:r>
+      <w:r>
+        <w:t xml:space="preserve"> </w:t>
+      </w:r>
+    </w:p>
+    <w:p>
+      <w:pPr>
+        <w:pStyle w:val="Balk2"/>
+      </w:pPr>
+      <w:bookmarkStart w:id="8" w:name="_Toc433996781"/>
+      <w:r>
+        <w:t>Hardware Software Mapping</w:t>
+      </w:r>
+      <w:bookmarkEnd w:id="8"/>
+    </w:p>
+    <w:p>
+      <w:r>
+        <w:t>Describe how subsystems are assigned to hardware and off-the-shelf components. It also lists the issues introduced by multiple nodes and software reuse.</w:t>
+      </w:r>
+    </w:p>
+    <w:p>
+      <w:pPr>
+        <w:pStyle w:val="Balk2"/>
+      </w:pPr>
+      <w:bookmarkStart w:id="9" w:name="_Toc433996782"/>
+      <w:r>
         <w:lastRenderedPageBreak/>
-        <w:t>System Decomposition</w:t>
-      </w:r>
-      <w:bookmarkEnd w:id="7"/>
-    </w:p>
-    <w:p>
-      <w:r>
-        <w:t xml:space="preserve">Describe the decomposition into </w:t>
-      </w:r>
-      <w:r>
-        <w:rPr>
-          <w:b/>
-        </w:rPr>
-        <w:t>subsystems and the responsibilities</w:t>
-      </w:r>
-      <w:r>
-        <w:t xml:space="preserve"> of each. </w:t>
-      </w:r>
-      <w:r>
-        <w:rPr>
-          <w:b/>
-        </w:rPr>
-        <w:t>This is the main product of system design.</w:t>
-      </w:r>
-      <w:r>
-        <w:t xml:space="preserve"> </w:t>
-      </w:r>
-    </w:p>
-    <w:p>
-      <w:pPr>
-        <w:pStyle w:val="Balk2"/>
-      </w:pPr>
-      <w:bookmarkStart w:id="8" w:name="_Toc433996781"/>
-      <w:r>
-        <w:t>Hardware Software Mapping</w:t>
-      </w:r>
-      <w:bookmarkEnd w:id="8"/>
-    </w:p>
-    <w:p>
-      <w:r>
-        <w:t>Describe how subsystems are assigned to hardware and off-the-shelf components. It also lists the issues introduced by multiple nodes and software reuse.</w:t>
-      </w:r>
-    </w:p>
-    <w:p>
-      <w:pPr>
-        <w:pStyle w:val="Balk2"/>
-      </w:pPr>
-      <w:bookmarkStart w:id="9" w:name="_Toc433996782"/>
-      <w:r>
         <w:t>Persistent Data Management</w:t>
       </w:r>
       <w:bookmarkEnd w:id="9"/>
@@ -2467,7 +2797,6 @@
           <w:color w:val="000000"/>
           <w:szCs w:val="24"/>
         </w:rPr>
-        <w:lastRenderedPageBreak/>
         <w:t>Bruegge</w:t>
       </w:r>
       <w:proofErr w:type="spellEnd"/>
@@ -2625,7 +2954,7 @@
       <w:rPr>
         <w:noProof/>
       </w:rPr>
-      <w:t>4</w:t>
+      <w:t>3</w:t>
     </w:r>
     <w:r>
       <w:rPr>
@@ -2807,6 +3136,291 @@
     </w:lvl>
   </w:abstractNum>
   <w:abstractNum w:abstractNumId="1">
+    <w:nsid w:val="17AB2D62"/>
+    <w:multiLevelType w:val="hybridMultilevel"/>
+    <w:tmpl w:val="C6AADC24"/>
+    <w:lvl w:ilvl="0" w:tplc="041F000F">
+      <w:start w:val="1"/>
+      <w:numFmt w:val="decimal"/>
+      <w:lvlText w:val="%1."/>
+      <w:lvlJc w:val="left"/>
+      <w:pPr>
+        <w:ind w:left="720" w:hanging="360"/>
+      </w:pPr>
+    </w:lvl>
+    <w:lvl w:ilvl="1" w:tplc="041F0019" w:tentative="1">
+      <w:start w:val="1"/>
+      <w:numFmt w:val="lowerLetter"/>
+      <w:lvlText w:val="%2."/>
+      <w:lvlJc w:val="left"/>
+      <w:pPr>
+        <w:ind w:left="1440" w:hanging="360"/>
+      </w:pPr>
+    </w:lvl>
+    <w:lvl w:ilvl="2" w:tplc="041F001B" w:tentative="1">
+      <w:start w:val="1"/>
+      <w:numFmt w:val="lowerRoman"/>
+      <w:lvlText w:val="%3."/>
+      <w:lvlJc w:val="right"/>
+      <w:pPr>
+        <w:ind w:left="2160" w:hanging="180"/>
+      </w:pPr>
+    </w:lvl>
+    <w:lvl w:ilvl="3" w:tplc="041F000F" w:tentative="1">
+      <w:start w:val="1"/>
+      <w:numFmt w:val="decimal"/>
+      <w:lvlText w:val="%4."/>
+      <w:lvlJc w:val="left"/>
+      <w:pPr>
+        <w:ind w:left="2880" w:hanging="360"/>
+      </w:pPr>
+    </w:lvl>
+    <w:lvl w:ilvl="4" w:tplc="041F0019" w:tentative="1">
+      <w:start w:val="1"/>
+      <w:numFmt w:val="lowerLetter"/>
+      <w:lvlText w:val="%5."/>
+      <w:lvlJc w:val="left"/>
+      <w:pPr>
+        <w:ind w:left="3600" w:hanging="360"/>
+      </w:pPr>
+    </w:lvl>
+    <w:lvl w:ilvl="5" w:tplc="041F001B" w:tentative="1">
+      <w:start w:val="1"/>
+      <w:numFmt w:val="lowerRoman"/>
+      <w:lvlText w:val="%6."/>
+      <w:lvlJc w:val="right"/>
+      <w:pPr>
+        <w:ind w:left="4320" w:hanging="180"/>
+      </w:pPr>
+    </w:lvl>
+    <w:lvl w:ilvl="6" w:tplc="041F000F" w:tentative="1">
+      <w:start w:val="1"/>
+      <w:numFmt w:val="decimal"/>
+      <w:lvlText w:val="%7."/>
+      <w:lvlJc w:val="left"/>
+      <w:pPr>
+        <w:ind w:left="5040" w:hanging="360"/>
+      </w:pPr>
+    </w:lvl>
+    <w:lvl w:ilvl="7" w:tplc="041F0019" w:tentative="1">
+      <w:start w:val="1"/>
+      <w:numFmt w:val="lowerLetter"/>
+      <w:lvlText w:val="%8."/>
+      <w:lvlJc w:val="left"/>
+      <w:pPr>
+        <w:ind w:left="5760" w:hanging="360"/>
+      </w:pPr>
+    </w:lvl>
+    <w:lvl w:ilvl="8" w:tplc="041F001B" w:tentative="1">
+      <w:start w:val="1"/>
+      <w:numFmt w:val="lowerRoman"/>
+      <w:lvlText w:val="%9."/>
+      <w:lvlJc w:val="right"/>
+      <w:pPr>
+        <w:ind w:left="6480" w:hanging="180"/>
+      </w:pPr>
+    </w:lvl>
+  </w:abstractNum>
+  <w:abstractNum w:abstractNumId="2">
+    <w:nsid w:val="1BE266CD"/>
+    <w:multiLevelType w:val="hybridMultilevel"/>
+    <w:tmpl w:val="54B8955C"/>
+    <w:lvl w:ilvl="0" w:tplc="041F0001">
+      <w:start w:val="1"/>
+      <w:numFmt w:val="bullet"/>
+      <w:lvlText w:val=""/>
+      <w:lvlJc w:val="left"/>
+      <w:pPr>
+        <w:ind w:left="1004" w:hanging="360"/>
+      </w:pPr>
+      <w:rPr>
+        <w:rFonts w:ascii="Symbol" w:hAnsi="Symbol" w:hint="default"/>
+      </w:rPr>
+    </w:lvl>
+    <w:lvl w:ilvl="1" w:tplc="041F0003" w:tentative="1">
+      <w:start w:val="1"/>
+      <w:numFmt w:val="bullet"/>
+      <w:lvlText w:val="o"/>
+      <w:lvlJc w:val="left"/>
+      <w:pPr>
+        <w:ind w:left="1724" w:hanging="360"/>
+      </w:pPr>
+      <w:rPr>
+        <w:rFonts w:ascii="Courier New" w:hAnsi="Courier New" w:cs="Courier New" w:hint="default"/>
+      </w:rPr>
+    </w:lvl>
+    <w:lvl w:ilvl="2" w:tplc="041F0005" w:tentative="1">
+      <w:start w:val="1"/>
+      <w:numFmt w:val="bullet"/>
+      <w:lvlText w:val=""/>
+      <w:lvlJc w:val="left"/>
+      <w:pPr>
+        <w:ind w:left="2444" w:hanging="360"/>
+      </w:pPr>
+      <w:rPr>
+        <w:rFonts w:ascii="Wingdings" w:hAnsi="Wingdings" w:hint="default"/>
+      </w:rPr>
+    </w:lvl>
+    <w:lvl w:ilvl="3" w:tplc="041F0001" w:tentative="1">
+      <w:start w:val="1"/>
+      <w:numFmt w:val="bullet"/>
+      <w:lvlText w:val=""/>
+      <w:lvlJc w:val="left"/>
+      <w:pPr>
+        <w:ind w:left="3164" w:hanging="360"/>
+      </w:pPr>
+      <w:rPr>
+        <w:rFonts w:ascii="Symbol" w:hAnsi="Symbol" w:hint="default"/>
+      </w:rPr>
+    </w:lvl>
+    <w:lvl w:ilvl="4" w:tplc="041F0003" w:tentative="1">
+      <w:start w:val="1"/>
+      <w:numFmt w:val="bullet"/>
+      <w:lvlText w:val="o"/>
+      <w:lvlJc w:val="left"/>
+      <w:pPr>
+        <w:ind w:left="3884" w:hanging="360"/>
+      </w:pPr>
+      <w:rPr>
+        <w:rFonts w:ascii="Courier New" w:hAnsi="Courier New" w:cs="Courier New" w:hint="default"/>
+      </w:rPr>
+    </w:lvl>
+    <w:lvl w:ilvl="5" w:tplc="041F0005" w:tentative="1">
+      <w:start w:val="1"/>
+      <w:numFmt w:val="bullet"/>
+      <w:lvlText w:val=""/>
+      <w:lvlJc w:val="left"/>
+      <w:pPr>
+        <w:ind w:left="4604" w:hanging="360"/>
+      </w:pPr>
+      <w:rPr>
+        <w:rFonts w:ascii="Wingdings" w:hAnsi="Wingdings" w:hint="default"/>
+      </w:rPr>
+    </w:lvl>
+    <w:lvl w:ilvl="6" w:tplc="041F0001" w:tentative="1">
+      <w:start w:val="1"/>
+      <w:numFmt w:val="bullet"/>
+      <w:lvlText w:val=""/>
+      <w:lvlJc w:val="left"/>
+      <w:pPr>
+        <w:ind w:left="5324" w:hanging="360"/>
+      </w:pPr>
+      <w:rPr>
+        <w:rFonts w:ascii="Symbol" w:hAnsi="Symbol" w:hint="default"/>
+      </w:rPr>
+    </w:lvl>
+    <w:lvl w:ilvl="7" w:tplc="041F0003" w:tentative="1">
+      <w:start w:val="1"/>
+      <w:numFmt w:val="bullet"/>
+      <w:lvlText w:val="o"/>
+      <w:lvlJc w:val="left"/>
+      <w:pPr>
+        <w:ind w:left="6044" w:hanging="360"/>
+      </w:pPr>
+      <w:rPr>
+        <w:rFonts w:ascii="Courier New" w:hAnsi="Courier New" w:cs="Courier New" w:hint="default"/>
+      </w:rPr>
+    </w:lvl>
+    <w:lvl w:ilvl="8" w:tplc="041F0005" w:tentative="1">
+      <w:start w:val="1"/>
+      <w:numFmt w:val="bullet"/>
+      <w:lvlText w:val=""/>
+      <w:lvlJc w:val="left"/>
+      <w:pPr>
+        <w:ind w:left="6764" w:hanging="360"/>
+      </w:pPr>
+      <w:rPr>
+        <w:rFonts w:ascii="Wingdings" w:hAnsi="Wingdings" w:hint="default"/>
+      </w:rPr>
+    </w:lvl>
+  </w:abstractNum>
+  <w:abstractNum w:abstractNumId="3">
+    <w:nsid w:val="4B792DBD"/>
+    <w:multiLevelType w:val="hybridMultilevel"/>
+    <w:tmpl w:val="C6AADC24"/>
+    <w:lvl w:ilvl="0" w:tplc="041F000F">
+      <w:start w:val="1"/>
+      <w:numFmt w:val="decimal"/>
+      <w:lvlText w:val="%1."/>
+      <w:lvlJc w:val="left"/>
+      <w:pPr>
+        <w:ind w:left="720" w:hanging="360"/>
+      </w:pPr>
+    </w:lvl>
+    <w:lvl w:ilvl="1" w:tplc="041F0019" w:tentative="1">
+      <w:start w:val="1"/>
+      <w:numFmt w:val="lowerLetter"/>
+      <w:lvlText w:val="%2."/>
+      <w:lvlJc w:val="left"/>
+      <w:pPr>
+        <w:ind w:left="1440" w:hanging="360"/>
+      </w:pPr>
+    </w:lvl>
+    <w:lvl w:ilvl="2" w:tplc="041F001B" w:tentative="1">
+      <w:start w:val="1"/>
+      <w:numFmt w:val="lowerRoman"/>
+      <w:lvlText w:val="%3."/>
+      <w:lvlJc w:val="right"/>
+      <w:pPr>
+        <w:ind w:left="2160" w:hanging="180"/>
+      </w:pPr>
+    </w:lvl>
+    <w:lvl w:ilvl="3" w:tplc="041F000F" w:tentative="1">
+      <w:start w:val="1"/>
+      <w:numFmt w:val="decimal"/>
+      <w:lvlText w:val="%4."/>
+      <w:lvlJc w:val="left"/>
+      <w:pPr>
+        <w:ind w:left="2880" w:hanging="360"/>
+      </w:pPr>
+    </w:lvl>
+    <w:lvl w:ilvl="4" w:tplc="041F0019" w:tentative="1">
+      <w:start w:val="1"/>
+      <w:numFmt w:val="lowerLetter"/>
+      <w:lvlText w:val="%5."/>
+      <w:lvlJc w:val="left"/>
+      <w:pPr>
+        <w:ind w:left="3600" w:hanging="360"/>
+      </w:pPr>
+    </w:lvl>
+    <w:lvl w:ilvl="5" w:tplc="041F001B" w:tentative="1">
+      <w:start w:val="1"/>
+      <w:numFmt w:val="lowerRoman"/>
+      <w:lvlText w:val="%6."/>
+      <w:lvlJc w:val="right"/>
+      <w:pPr>
+        <w:ind w:left="4320" w:hanging="180"/>
+      </w:pPr>
+    </w:lvl>
+    <w:lvl w:ilvl="6" w:tplc="041F000F" w:tentative="1">
+      <w:start w:val="1"/>
+      <w:numFmt w:val="decimal"/>
+      <w:lvlText w:val="%7."/>
+      <w:lvlJc w:val="left"/>
+      <w:pPr>
+        <w:ind w:left="5040" w:hanging="360"/>
+      </w:pPr>
+    </w:lvl>
+    <w:lvl w:ilvl="7" w:tplc="041F0019" w:tentative="1">
+      <w:start w:val="1"/>
+      <w:numFmt w:val="lowerLetter"/>
+      <w:lvlText w:val="%8."/>
+      <w:lvlJc w:val="left"/>
+      <w:pPr>
+        <w:ind w:left="5760" w:hanging="360"/>
+      </w:pPr>
+    </w:lvl>
+    <w:lvl w:ilvl="8" w:tplc="041F001B" w:tentative="1">
+      <w:start w:val="1"/>
+      <w:numFmt w:val="lowerRoman"/>
+      <w:lvlText w:val="%9."/>
+      <w:lvlJc w:val="right"/>
+      <w:pPr>
+        <w:ind w:left="6480" w:hanging="180"/>
+      </w:pPr>
+    </w:lvl>
+  </w:abstractNum>
+  <w:abstractNum w:abstractNumId="4">
     <w:nsid w:val="4E2115A7"/>
     <w:multiLevelType w:val="hybridMultilevel"/>
     <w:tmpl w:val="A552A49E"/>
@@ -2919,7 +3533,7 @@
       </w:rPr>
     </w:lvl>
   </w:abstractNum>
-  <w:abstractNum w:abstractNumId="2">
+  <w:abstractNum w:abstractNumId="5">
     <w:nsid w:val="62756718"/>
     <w:multiLevelType w:val="multilevel"/>
     <w:tmpl w:val="E83605D6"/>
@@ -3039,7 +3653,7 @@
       </w:rPr>
     </w:lvl>
   </w:abstractNum>
-  <w:abstractNum w:abstractNumId="3">
+  <w:abstractNum w:abstractNumId="6">
     <w:nsid w:val="65542343"/>
     <w:multiLevelType w:val="hybridMultilevel"/>
     <w:tmpl w:val="C0CCFDB8"/>
@@ -3131,15 +3745,24 @@
     </w:lvl>
   </w:abstractNum>
   <w:num w:numId="1">
-    <w:abstractNumId w:val="2"/>
+    <w:abstractNumId w:val="5"/>
   </w:num>
   <w:num w:numId="2">
-    <w:abstractNumId w:val="1"/>
+    <w:abstractNumId w:val="4"/>
   </w:num>
   <w:num w:numId="3">
     <w:abstractNumId w:val="0"/>
   </w:num>
   <w:num w:numId="4">
+    <w:abstractNumId w:val="6"/>
+  </w:num>
+  <w:num w:numId="5">
+    <w:abstractNumId w:val="2"/>
+  </w:num>
+  <w:num w:numId="6">
+    <w:abstractNumId w:val="1"/>
+  </w:num>
+  <w:num w:numId="7">
     <w:abstractNumId w:val="3"/>
   </w:num>
 </w:numbering>

</xml_diff>

<commit_message>
update on system architecture
</commit_message>
<xml_diff>
--- a/Documents/SDD/SDD for SOFT3101.docx
+++ b/Documents/SDD/SDD for SOFT3101.docx
@@ -399,7 +399,7 @@
           <v:shape id="_x0000_i1025" type="#_x0000_t75" alt="" style="width:168pt;height:63.75pt;mso-width-percent:0;mso-height-percent:0;mso-width-percent:0;mso-height-percent:0" o:ole="">
             <v:imagedata r:id="rId7" o:title=""/>
           </v:shape>
-          <o:OLEObject Type="Embed" ProgID="PBrush" ShapeID="_x0000_i1025" DrawAspect="Content" ObjectID="_1637849294" r:id="rId8"/>
+          <o:OLEObject Type="Embed" ProgID="PBrush" ShapeID="_x0000_i1025" DrawAspect="Content" ObjectID="_1637849404" r:id="rId8"/>
         </w:object>
       </w:r>
     </w:p>
@@ -2646,28 +2646,99 @@
       </w:r>
       <w:bookmarkEnd w:id="3"/>
     </w:p>
+    <w:p>
+      <w:r>
+        <w:t xml:space="preserve">We designed the </w:t>
+      </w:r>
+      <w:proofErr w:type="spellStart"/>
+      <w:r>
+        <w:t>VehicleRentingSystem</w:t>
+      </w:r>
+      <w:proofErr w:type="spellEnd"/>
+      <w:r>
+        <w:t xml:space="preserve"> based on 3-Tier Architecture which consists of presentation tier, application tier and database tier. 3-Tier Architecture works when client, in this case </w:t>
+      </w:r>
+      <w:proofErr w:type="spellStart"/>
+      <w:r>
+        <w:t>SystemUser</w:t>
+      </w:r>
+      <w:proofErr w:type="spellEnd"/>
+      <w:r>
+        <w:t xml:space="preserve">, access to </w:t>
+      </w:r>
+      <w:proofErr w:type="spellStart"/>
+      <w:r>
+        <w:t>PresentationTier</w:t>
+      </w:r>
+      <w:proofErr w:type="spellEnd"/>
+      <w:r>
+        <w:t xml:space="preserve">, which works as an User Interface and responsible for providing  front-end such as web forms, web pages by sending a request using web services such as HTTP protocol to Web Browser. Web Browser access to Application Tier with the HTTP Protocol and application contains the system’s functions (the code part behind the development of web pages) which is written in java. Web Browser sends request to Web Server and </w:t>
+      </w:r>
+      <w:proofErr w:type="gramStart"/>
+      <w:r>
+        <w:t>the  information</w:t>
+      </w:r>
+      <w:proofErr w:type="gramEnd"/>
+      <w:r>
+        <w:t xml:space="preserve">/ given command by browser is processed by this tier through server and it basically performs the corresponding query by accessing/fetching the data from </w:t>
+      </w:r>
+      <w:proofErr w:type="spellStart"/>
+      <w:r>
+        <w:t>SQLDatabase</w:t>
+      </w:r>
+      <w:proofErr w:type="spellEnd"/>
+      <w:r>
+        <w:t xml:space="preserve"> on Data Tier and </w:t>
+      </w:r>
+      <w:proofErr w:type="spellStart"/>
+      <w:r>
+        <w:t>resturns</w:t>
+      </w:r>
+      <w:proofErr w:type="spellEnd"/>
+      <w:r>
+        <w:t xml:space="preserve"> the query’s result back to application tier. Following, Application Tier display the corresponding HTML page to Presentation Tier and this way </w:t>
+      </w:r>
+      <w:proofErr w:type="spellStart"/>
+      <w:r>
+        <w:t>SystemUser</w:t>
+      </w:r>
+      <w:proofErr w:type="spellEnd"/>
+      <w:r>
+        <w:t xml:space="preserve"> is able to view the Page result.</w:t>
+      </w:r>
+    </w:p>
+    <w:p>
+      <w:r>
+        <w:t>The 3-Tier architecture is commonly used when it comes to develop website applications.</w:t>
+      </w:r>
+    </w:p>
+    <w:p>
+      <w:r>
+        <w:t>The reason why is because of the layered structure of tiers, the updates can be easily managed without affecting any other tier’s, it gives opportunity to work on desired tiers so that developers can work separate and effectively and by designing the presentation and application tier separately allows the system to be easily manageable since the interface and code-based functions are not in the same group.</w:t>
+      </w:r>
+    </w:p>
+    <w:p>
+      <w:bookmarkStart w:id="4" w:name="_GoBack"/>
+      <w:bookmarkEnd w:id="4"/>
+    </w:p>
     <w:p/>
     <w:p/>
     <w:p/>
     <w:p/>
+    <w:p>
+      <w:pPr>
+        <w:pStyle w:val="Balk1"/>
+      </w:pPr>
+      <w:bookmarkStart w:id="5" w:name="_Toc433996778"/>
+      <w:r>
+        <w:t xml:space="preserve">Proposed </w:t>
+      </w:r>
+      <w:r>
+        <w:t>Software Architecture</w:t>
+      </w:r>
+      <w:bookmarkEnd w:id="5"/>
+    </w:p>
     <w:p/>
-    <w:p>
-      <w:pPr>
-        <w:pStyle w:val="Balk1"/>
-      </w:pPr>
-      <w:bookmarkStart w:id="4" w:name="_Toc433996778"/>
-      <w:r>
-        <w:t xml:space="preserve">Proposed </w:t>
-      </w:r>
-      <w:r>
-        <w:t>Software Architecture</w:t>
-      </w:r>
-      <w:bookmarkEnd w:id="4"/>
-    </w:p>
-    <w:p>
-      <w:bookmarkStart w:id="5" w:name="_GoBack"/>
-      <w:bookmarkEnd w:id="5"/>
-    </w:p>
     <w:p>
       <w:pPr>
         <w:rPr>
@@ -2756,6 +2827,7 @@
       </w:pPr>
       <w:bookmarkStart w:id="9" w:name="_Toc433996782"/>
       <w:r>
+        <w:lastRenderedPageBreak/>
         <w:t>Persistent Data Management</w:t>
       </w:r>
       <w:bookmarkEnd w:id="9"/>
@@ -2846,7 +2918,6 @@
       </w:pPr>
       <w:bookmarkStart w:id="12" w:name="_Toc433996785"/>
       <w:r>
-        <w:lastRenderedPageBreak/>
         <w:t>Boundary Conditions</w:t>
       </w:r>
       <w:bookmarkEnd w:id="12"/>
@@ -3098,7 +3169,7 @@
       <w:rPr>
         <w:noProof/>
       </w:rPr>
-      <w:t>3</w:t>
+      <w:t>4</w:t>
     </w:r>
     <w:r>
       <w:rPr>

</xml_diff>